<commit_message>
Correzione campo indirizzo attività
</commit_message>
<xml_diff>
--- a/modelli/758/758_1PG10.docx
+++ b/modelli/758/758_1PG10.docx
@@ -671,8 +671,8 @@
         <w:rPr/>
         <w:fldChar w:fldCharType="separate"/>
       </w:r>
-      <w:bookmarkStart w:id="0" w:name="__Fieldmark__2002_596711006"/>
-      <w:bookmarkStart w:id="1" w:name="__Fieldmark__2002_596711006"/>
+      <w:bookmarkStart w:id="0" w:name="__Fieldmark__320_3324825410"/>
+      <w:bookmarkStart w:id="1" w:name="__Fieldmark__320_3324825410"/>
       <w:bookmarkEnd w:id="1"/>
       <w:r>
         <w:rPr/>
@@ -681,20 +681,21 @@
         <w:rPr/>
         <w:fldChar w:fldCharType="end"/>
       </w:r>
-      <w:bookmarkStart w:id="2" w:name="__Fieldmark__58_1567828996"/>
-      <w:bookmarkStart w:id="3" w:name="__Fieldmark__2013_3080693665"/>
-      <w:bookmarkStart w:id="4" w:name="__Fieldmark__455_37426107241423"/>
-      <w:bookmarkStart w:id="5" w:name="__Fieldmark__1260_3080693665"/>
-      <w:bookmarkStart w:id="6" w:name="__Fieldmark__475_2100683520123"/>
-      <w:bookmarkStart w:id="7" w:name="__Fieldmark__5278_2977770664123"/>
-      <w:bookmarkStart w:id="8" w:name="__Fieldmark__1915_1573436319123"/>
-      <w:bookmarkStart w:id="9" w:name="__Fieldmark__3160_15856662451423"/>
-      <w:bookmarkStart w:id="10" w:name="__Fieldmark__386_28215302811423"/>
-      <w:bookmarkStart w:id="11" w:name="__Fieldmark__2918_19212540281423"/>
-      <w:bookmarkStart w:id="12" w:name="__Fieldmark__3187_40270065561423"/>
-      <w:bookmarkStart w:id="13" w:name="__Fieldmark__384_19212540281423"/>
-      <w:bookmarkStart w:id="14" w:name="__Fieldmark__58_2693835526"/>
-      <w:bookmarkStart w:id="15" w:name="__Fieldmark__3299_1567828996"/>
+      <w:bookmarkStart w:id="2" w:name="__Fieldmark__3519_1567828996"/>
+      <w:bookmarkStart w:id="3" w:name="__Fieldmark__248_2693835526"/>
+      <w:bookmarkStart w:id="4" w:name="__Fieldmark__1915_157343631912"/>
+      <w:bookmarkStart w:id="5" w:name="__Fieldmark__3187_4027006556142"/>
+      <w:bookmarkStart w:id="6" w:name="__Fieldmark__386_2821530281142"/>
+      <w:bookmarkStart w:id="7" w:name="__Fieldmark__384_1921254028142"/>
+      <w:bookmarkStart w:id="8" w:name="__Fieldmark__455_3742610724142"/>
+      <w:bookmarkStart w:id="9" w:name="__Fieldmark__3160_1585666245142"/>
+      <w:bookmarkStart w:id="10" w:name="__Fieldmark__2918_1921254028142"/>
+      <w:bookmarkStart w:id="11" w:name="__Fieldmark__5278_297777066412"/>
+      <w:bookmarkStart w:id="12" w:name="__Fieldmark__1195_3080693665"/>
+      <w:bookmarkStart w:id="13" w:name="__Fieldmark__475_210068352012"/>
+      <w:bookmarkStart w:id="14" w:name="__Fieldmark__2189_3080693665"/>
+      <w:bookmarkStart w:id="15" w:name="__Fieldmark__263_1567828996"/>
+      <w:bookmarkStart w:id="16" w:name="__Fieldmark__2237_596711006"/>
       <w:bookmarkEnd w:id="2"/>
       <w:bookmarkEnd w:id="3"/>
       <w:bookmarkEnd w:id="4"/>
@@ -709,11 +710,34 @@
       <w:bookmarkEnd w:id="13"/>
       <w:bookmarkEnd w:id="14"/>
       <w:bookmarkEnd w:id="15"/>
-      <w:r>
-        <w:rPr>
-          <w:rStyle w:val="DatistampaunioneEG"/>
-        </w:rPr>
-        <w:t xml:space="preserve"> Documento di valutazione del rischio (DVR).</w:t>
+      <w:bookmarkEnd w:id="16"/>
+      <w:r>
+        <w:rPr>
+          <w:rStyle w:val="DatistampaunioneEG"/>
+          <w:sz w:val="24"/>
+          <w:szCs w:val="24"/>
+        </w:rPr>
+        <w:t xml:space="preserve"> </w:t>
+      </w:r>
+      <w:r>
+        <w:rPr>
+          <w:rStyle w:val="DatistampaunioneEG"/>
+        </w:rPr>
+        <w:t xml:space="preserve">Documenti e atti da cui si evinca il soggetto individuato come </w:t>
+      </w:r>
+      <w:r>
+        <w:rPr>
+          <w:rStyle w:val="DatistampaunioneEG"/>
+          <w:b/>
+          <w:bCs/>
+        </w:rPr>
+        <w:t>datore di lavoro</w:t>
+      </w:r>
+      <w:r>
+        <w:rPr>
+          <w:rStyle w:val="DatistampaunioneEG"/>
+        </w:rPr>
+        <w:t xml:space="preserve"> ex decreto legislativo 81/08 dell’attività oggetto di sopralluogo.</w:t>
       </w:r>
     </w:p>
     <w:p>
@@ -741,9 +765,9 @@
         <w:rPr/>
         <w:fldChar w:fldCharType="separate"/>
       </w:r>
-      <w:bookmarkStart w:id="16" w:name="__Fieldmark__2049_596711006"/>
-      <w:bookmarkStart w:id="17" w:name="__Fieldmark__2049_596711006"/>
-      <w:bookmarkEnd w:id="17"/>
+      <w:bookmarkStart w:id="17" w:name="__Fieldmark__373_3324825410"/>
+      <w:bookmarkStart w:id="18" w:name="__Fieldmark__373_3324825410"/>
+      <w:bookmarkEnd w:id="18"/>
       <w:r>
         <w:rPr/>
       </w:r>
@@ -751,21 +775,21 @@
         <w:rPr/>
         <w:fldChar w:fldCharType="end"/>
       </w:r>
-      <w:bookmarkStart w:id="18" w:name="__Fieldmark__99_1567828996"/>
-      <w:bookmarkStart w:id="19" w:name="__Fieldmark__2048_3080693665"/>
-      <w:bookmarkStart w:id="20" w:name="__Fieldmark__1915_15734363191233"/>
-      <w:bookmarkStart w:id="21" w:name="__Fieldmark__1334_3080693665"/>
-      <w:bookmarkStart w:id="22" w:name="__Fieldmark__455_374261072414233"/>
-      <w:bookmarkStart w:id="23" w:name="__Fieldmark__5278_29777706641233"/>
-      <w:bookmarkStart w:id="24" w:name="__Fieldmark__386_282153028114233"/>
-      <w:bookmarkStart w:id="25" w:name="__Fieldmark__3160_158566624514233"/>
-      <w:bookmarkStart w:id="26" w:name="__Fieldmark__384_192125402814233"/>
-      <w:bookmarkStart w:id="27" w:name="__Fieldmark__3187_402700655614233"/>
-      <w:bookmarkStart w:id="28" w:name="__Fieldmark__2918_192125402814233"/>
-      <w:bookmarkStart w:id="29" w:name="__Fieldmark__475_21006835201233"/>
-      <w:bookmarkStart w:id="30" w:name="__Fieldmark__96_2693835526"/>
-      <w:bookmarkStart w:id="31" w:name="__Fieldmark__3343_1567828996"/>
-      <w:bookmarkEnd w:id="18"/>
+      <w:bookmarkStart w:id="19" w:name="__Fieldmark__3566_1567828996"/>
+      <w:bookmarkStart w:id="20" w:name="__Fieldmark__289_2693835526"/>
+      <w:bookmarkStart w:id="21" w:name="__Fieldmark__3187_40270065561422"/>
+      <w:bookmarkStart w:id="22" w:name="__Fieldmark__384_19212540281422"/>
+      <w:bookmarkStart w:id="23" w:name="__Fieldmark__386_28215302811422"/>
+      <w:bookmarkStart w:id="24" w:name="__Fieldmark__5278_2977770664122"/>
+      <w:bookmarkStart w:id="25" w:name="__Fieldmark__1915_1573436319122"/>
+      <w:bookmarkStart w:id="26" w:name="__Fieldmark__455_37426107241422"/>
+      <w:bookmarkStart w:id="27" w:name="__Fieldmark__3160_15856662451422"/>
+      <w:bookmarkStart w:id="28" w:name="__Fieldmark__475_2100683520122"/>
+      <w:bookmarkStart w:id="29" w:name="__Fieldmark__1239_3080693665"/>
+      <w:bookmarkStart w:id="30" w:name="__Fieldmark__2918_19212540281422"/>
+      <w:bookmarkStart w:id="31" w:name="__Fieldmark__2231_3080693665"/>
+      <w:bookmarkStart w:id="32" w:name="__Fieldmark__307_1567828996"/>
+      <w:bookmarkStart w:id="33" w:name="__Fieldmark__2287_596711006"/>
       <w:bookmarkEnd w:id="19"/>
       <w:bookmarkEnd w:id="20"/>
       <w:bookmarkEnd w:id="21"/>
@@ -779,11 +803,35 @@
       <w:bookmarkEnd w:id="29"/>
       <w:bookmarkEnd w:id="30"/>
       <w:bookmarkEnd w:id="31"/>
-      <w:r>
-        <w:rPr>
-          <w:rStyle w:val="DatistampaunioneEG"/>
-        </w:rPr>
-        <w:t xml:space="preserve"> Piano di emergenza.</w:t>
+      <w:bookmarkEnd w:id="32"/>
+      <w:bookmarkEnd w:id="33"/>
+      <w:r>
+        <w:rPr>
+          <w:rStyle w:val="DatistampaunioneEG"/>
+          <w:sz w:val="24"/>
+          <w:szCs w:val="24"/>
+        </w:rPr>
+        <w:t xml:space="preserve"> </w:t>
+      </w:r>
+      <w:r>
+        <w:rPr>
+          <w:rStyle w:val="DatistampaunioneEG"/>
+        </w:rPr>
+        <w:t xml:space="preserve">Documenti ed atti da cui si evinca il soggetto designato come </w:t>
+      </w:r>
+      <w:r>
+        <w:rPr>
+          <w:rStyle w:val="DatistampaunioneEG"/>
+          <w:b/>
+          <w:bCs/>
+        </w:rPr>
+        <w:t>dirigente</w:t>
+      </w:r>
+      <w:r>
+        <w:rPr>
+          <w:rStyle w:val="DatistampaunioneEG"/>
+        </w:rPr>
+        <w:t xml:space="preserve"> delegato dal datore di lavoro ex decreto legislativo 81/08 dell’attività oggetto di sopralluogo e relativa delega di funzioni.</w:t>
       </w:r>
     </w:p>
     <w:p>
@@ -811,9 +859,9 @@
         <w:rPr/>
         <w:fldChar w:fldCharType="separate"/>
       </w:r>
-      <w:bookmarkStart w:id="32" w:name="__Fieldmark__2096_596711006"/>
-      <w:bookmarkStart w:id="33" w:name="__Fieldmark__2096_596711006"/>
-      <w:bookmarkEnd w:id="33"/>
+      <w:bookmarkStart w:id="34" w:name="__Fieldmark__426_3324825410"/>
+      <w:bookmarkStart w:id="35" w:name="__Fieldmark__426_3324825410"/>
+      <w:bookmarkEnd w:id="35"/>
       <w:r>
         <w:rPr/>
       </w:r>
@@ -821,22 +869,21 @@
         <w:rPr/>
         <w:fldChar w:fldCharType="end"/>
       </w:r>
-      <w:bookmarkStart w:id="34" w:name="__Fieldmark__140_1567828996"/>
-      <w:bookmarkStart w:id="35" w:name="__Fieldmark__2083_3080693665"/>
-      <w:bookmarkStart w:id="36" w:name="__Fieldmark__1344_3080693665"/>
-      <w:bookmarkStart w:id="37" w:name="__Fieldmark__386_282153028114234"/>
-      <w:bookmarkStart w:id="38" w:name="__Fieldmark__5278_29777706641234"/>
-      <w:bookmarkStart w:id="39" w:name="__Fieldmark__1915_15734363191234"/>
-      <w:bookmarkStart w:id="40" w:name="__Fieldmark__3160_158566624514234"/>
-      <w:bookmarkStart w:id="41" w:name="__Fieldmark__475_21006835201234"/>
-      <w:bookmarkStart w:id="42" w:name="__Fieldmark__455_374261072414234"/>
-      <w:bookmarkStart w:id="43" w:name="__Fieldmark__2918_192125402814234"/>
-      <w:bookmarkStart w:id="44" w:name="__Fieldmark__384_192125402814234"/>
-      <w:bookmarkStart w:id="45" w:name="__Fieldmark__3187_402700655614234"/>
-      <w:bookmarkStart w:id="46" w:name="__Fieldmark__134_2693835526"/>
-      <w:bookmarkStart w:id="47" w:name="__Fieldmark__3387_1567828996"/>
-      <w:bookmarkEnd w:id="34"/>
-      <w:bookmarkEnd w:id="35"/>
+      <w:bookmarkStart w:id="36" w:name="__Fieldmark__3613_1567828996"/>
+      <w:bookmarkStart w:id="37" w:name="__Fieldmark__330_2693835526"/>
+      <w:bookmarkStart w:id="38" w:name="__Fieldmark__475_21006835201"/>
+      <w:bookmarkStart w:id="39" w:name="__Fieldmark__455_374261072414"/>
+      <w:bookmarkStart w:id="40" w:name="__Fieldmark__386_282153028114"/>
+      <w:bookmarkStart w:id="41" w:name="__Fieldmark__2918_192125402814"/>
+      <w:bookmarkStart w:id="42" w:name="__Fieldmark__3160_158566624514"/>
+      <w:bookmarkStart w:id="43" w:name="__Fieldmark__3187_402700655614"/>
+      <w:bookmarkStart w:id="44" w:name="__Fieldmark__1915_15734363191"/>
+      <w:bookmarkStart w:id="45" w:name="__Fieldmark__384_192125402814"/>
+      <w:bookmarkStart w:id="46" w:name="__Fieldmark__1151_3080693665"/>
+      <w:bookmarkStart w:id="47" w:name="__Fieldmark__5278_29777706641"/>
+      <w:bookmarkStart w:id="48" w:name="__Fieldmark__2274_3080693665"/>
+      <w:bookmarkStart w:id="49" w:name="__Fieldmark__351_1567828996"/>
+      <w:bookmarkStart w:id="50" w:name="__Fieldmark__2337_596711006"/>
       <w:bookmarkEnd w:id="36"/>
       <w:bookmarkEnd w:id="37"/>
       <w:bookmarkEnd w:id="38"/>
@@ -849,11 +896,38 @@
       <w:bookmarkEnd w:id="45"/>
       <w:bookmarkEnd w:id="46"/>
       <w:bookmarkEnd w:id="47"/>
-      <w:r>
-        <w:rPr>
-          <w:rStyle w:val="DatistampaunioneEG"/>
-        </w:rPr>
-        <w:t xml:space="preserve"> Documento unico di valutazione dei rischi da interferenza (DUVRI).</w:t>
+      <w:bookmarkEnd w:id="48"/>
+      <w:bookmarkEnd w:id="49"/>
+      <w:bookmarkEnd w:id="50"/>
+      <w:r>
+        <w:rPr>
+          <w:rStyle w:val="DatistampaunioneEG"/>
+          <w:sz w:val="24"/>
+          <w:szCs w:val="24"/>
+        </w:rPr>
+        <w:t xml:space="preserve"> </w:t>
+      </w:r>
+      <w:r>
+        <w:rPr>
+          <w:rStyle w:val="DatistampaunioneEG"/>
+        </w:rPr>
+        <w:t xml:space="preserve">Documenti e atti da cui si evinca il soggetto che, in ragione delle competenze professionali e dei poteri gerarchici e funzionali adeguati alla natura dell’incarico conferitogli, sia individuato come </w:t>
+      </w:r>
+      <w:r>
+        <w:rPr>
+          <w:rStyle w:val="DatistampaunioneEG"/>
+          <w:b/>
+          <w:bCs/>
+          <w:i w:val="false"/>
+          <w:iCs w:val="false"/>
+        </w:rPr>
+        <w:t>responsabile degli aspetti strutturali</w:t>
+      </w:r>
+      <w:r>
+        <w:rPr>
+          <w:rStyle w:val="DatistampaunioneEG"/>
+        </w:rPr>
+        <w:t xml:space="preserve"> della sicurezza antincendio dell’attività oggetto di sopralluogo.</w:t>
       </w:r>
     </w:p>
     <w:p>
@@ -881,9 +955,9 @@
         <w:rPr/>
         <w:fldChar w:fldCharType="separate"/>
       </w:r>
-      <w:bookmarkStart w:id="48" w:name="__Fieldmark__2143_596711006"/>
-      <w:bookmarkStart w:id="49" w:name="__Fieldmark__2143_596711006"/>
-      <w:bookmarkEnd w:id="49"/>
+      <w:bookmarkStart w:id="51" w:name="__Fieldmark__479_3324825410"/>
+      <w:bookmarkStart w:id="52" w:name="__Fieldmark__479_3324825410"/>
+      <w:bookmarkEnd w:id="52"/>
       <w:r>
         <w:rPr/>
       </w:r>
@@ -891,23 +965,21 @@
         <w:rPr/>
         <w:fldChar w:fldCharType="end"/>
       </w:r>
-      <w:bookmarkStart w:id="50" w:name="__Fieldmark__181_1567828996"/>
-      <w:bookmarkStart w:id="51" w:name="__Fieldmark__2118_3080693665"/>
-      <w:bookmarkStart w:id="52" w:name="__Fieldmark__3187_4027006556142341"/>
-      <w:bookmarkStart w:id="53" w:name="__Fieldmark__1447_3080693665"/>
-      <w:bookmarkStart w:id="54" w:name="__Fieldmark__475_210068352012341"/>
-      <w:bookmarkStart w:id="55" w:name="__Fieldmark__2918_1921254028142341"/>
-      <w:bookmarkStart w:id="56" w:name="__Fieldmark__455_3742610724142341"/>
-      <w:bookmarkStart w:id="57" w:name="__Fieldmark__384_1921254028142341"/>
-      <w:bookmarkStart w:id="58" w:name="__Fieldmark__3160_1585666245142341"/>
-      <w:bookmarkStart w:id="59" w:name="__Fieldmark__386_2821530281142341"/>
-      <w:bookmarkStart w:id="60" w:name="__Fieldmark__1915_157343631912341"/>
-      <w:bookmarkStart w:id="61" w:name="__Fieldmark__5278_297777066412341"/>
-      <w:bookmarkStart w:id="62" w:name="__Fieldmark__172_2693835526"/>
-      <w:bookmarkStart w:id="63" w:name="__Fieldmark__3431_1567828996"/>
-      <w:bookmarkEnd w:id="50"/>
-      <w:bookmarkEnd w:id="51"/>
-      <w:bookmarkEnd w:id="52"/>
+      <w:bookmarkStart w:id="53" w:name="__Fieldmark__3660_1567828996"/>
+      <w:bookmarkStart w:id="54" w:name="__Fieldmark__371_2693835526"/>
+      <w:bookmarkStart w:id="55" w:name="__Fieldmark__475_210068352013"/>
+      <w:bookmarkStart w:id="56" w:name="__Fieldmark__455_3742610724143"/>
+      <w:bookmarkStart w:id="57" w:name="__Fieldmark__386_2821530281143"/>
+      <w:bookmarkStart w:id="58" w:name="__Fieldmark__2918_1921254028143"/>
+      <w:bookmarkStart w:id="59" w:name="__Fieldmark__3160_1585666245143"/>
+      <w:bookmarkStart w:id="60" w:name="__Fieldmark__3187_4027006556143"/>
+      <w:bookmarkStart w:id="61" w:name="__Fieldmark__1915_157343631913"/>
+      <w:bookmarkStart w:id="62" w:name="__Fieldmark__384_1921254028143"/>
+      <w:bookmarkStart w:id="63" w:name="__Fieldmark__1151_30806936651"/>
+      <w:bookmarkStart w:id="64" w:name="__Fieldmark__5278_297777066413"/>
+      <w:bookmarkStart w:id="65" w:name="__Fieldmark__2392_3080693665"/>
+      <w:bookmarkStart w:id="66" w:name="__Fieldmark__395_1567828996"/>
+      <w:bookmarkStart w:id="67" w:name="__Fieldmark__2387_596711006"/>
       <w:bookmarkEnd w:id="53"/>
       <w:bookmarkEnd w:id="54"/>
       <w:bookmarkEnd w:id="55"/>
@@ -919,11 +991,37 @@
       <w:bookmarkEnd w:id="61"/>
       <w:bookmarkEnd w:id="62"/>
       <w:bookmarkEnd w:id="63"/>
-      <w:r>
-        <w:rPr>
-          <w:rStyle w:val="DatistampaunioneEG"/>
-        </w:rPr>
-        <w:t xml:space="preserve"> Designazione addetti squadra antincendio, relativa attestazione formazione e idoneità antincendio.</w:t>
+      <w:bookmarkEnd w:id="64"/>
+      <w:bookmarkEnd w:id="65"/>
+      <w:bookmarkEnd w:id="66"/>
+      <w:bookmarkEnd w:id="67"/>
+      <w:r>
+        <w:rPr>
+          <w:rStyle w:val="DatistampaunioneEG"/>
+          <w:sz w:val="24"/>
+          <w:szCs w:val="24"/>
+        </w:rPr>
+        <w:t xml:space="preserve"> </w:t>
+      </w:r>
+      <w:r>
+        <w:rPr>
+          <w:rStyle w:val="DatistampaunioneEG"/>
+        </w:rPr>
+        <w:t>Documenti e atti da cui si evinca la designazione dell’</w:t>
+      </w:r>
+      <w:r>
+        <w:rPr>
+          <w:rStyle w:val="DatistampaunioneEG"/>
+          <w:b/>
+          <w:bCs/>
+        </w:rPr>
+        <w:t>amministratore del condominio</w:t>
+      </w:r>
+      <w:r>
+        <w:rPr>
+          <w:rStyle w:val="DatistampaunioneEG"/>
+        </w:rPr>
+        <w:t>.</w:t>
       </w:r>
     </w:p>
     <w:p>
@@ -944,53 +1042,38 @@
         </w:fldChar>
       </w:r>
       <w:r>
-        <w:rPr>
-          <w:sz w:val="24"/>
-          <w:szCs w:val="24"/>
-        </w:rPr>
+        <w:rPr/>
         <w:instrText xml:space="preserve"> FORMCHECKBOX </w:instrText>
       </w:r>
       <w:r>
-        <w:rPr>
-          <w:sz w:val="24"/>
-          <w:szCs w:val="24"/>
-        </w:rPr>
+        <w:rPr/>
         <w:fldChar w:fldCharType="separate"/>
       </w:r>
-      <w:bookmarkStart w:id="64" w:name="__Fieldmark__2190_596711006"/>
-      <w:bookmarkStart w:id="65" w:name="__Fieldmark__2190_596711006"/>
-      <w:bookmarkEnd w:id="65"/>
-      <w:r>
-        <w:rPr>
-          <w:sz w:val="24"/>
-          <w:szCs w:val="24"/>
-        </w:rPr>
-      </w:r>
-      <w:r>
-        <w:rPr>
-          <w:sz w:val="24"/>
-          <w:szCs w:val="24"/>
-        </w:rPr>
+      <w:bookmarkStart w:id="68" w:name="__Fieldmark__530_3324825410"/>
+      <w:bookmarkStart w:id="69" w:name="__Fieldmark__530_3324825410"/>
+      <w:bookmarkEnd w:id="69"/>
+      <w:r>
+        <w:rPr/>
+      </w:r>
+      <w:r>
+        <w:rPr/>
         <w:fldChar w:fldCharType="end"/>
       </w:r>
-      <w:bookmarkStart w:id="66" w:name="__Fieldmark__222_1567828996"/>
-      <w:bookmarkStart w:id="67" w:name="__Fieldmark__2153_3080693665"/>
-      <w:bookmarkStart w:id="68" w:name="__Fieldmark__1468_3080693665"/>
-      <w:bookmarkStart w:id="69" w:name="__Fieldmark__475_2100683520123411"/>
-      <w:bookmarkStart w:id="70" w:name="__Fieldmark__2918_19212540281423411"/>
-      <w:bookmarkStart w:id="71" w:name="__Fieldmark__455_37426107241423411"/>
-      <w:bookmarkStart w:id="72" w:name="__Fieldmark__384_19212540281423411"/>
-      <w:bookmarkStart w:id="73" w:name="__Fieldmark__3160_15856662451423411"/>
-      <w:bookmarkStart w:id="74" w:name="__Fieldmark__386_28215302811423411"/>
-      <w:bookmarkStart w:id="75" w:name="__Fieldmark__1915_1573436319123411"/>
-      <w:bookmarkStart w:id="76" w:name="__Fieldmark__5278_2977770664123411"/>
-      <w:bookmarkStart w:id="77" w:name="__Fieldmark__3187_40270065561423411"/>
-      <w:bookmarkStart w:id="78" w:name="__Fieldmark__210_2693835526"/>
-      <w:bookmarkStart w:id="79" w:name="__Fieldmark__3475_1567828996"/>
-      <w:bookmarkEnd w:id="66"/>
-      <w:bookmarkEnd w:id="67"/>
-      <w:bookmarkEnd w:id="68"/>
-      <w:bookmarkEnd w:id="69"/>
+      <w:bookmarkStart w:id="70" w:name="__Fieldmark__3705_1567828996"/>
+      <w:bookmarkStart w:id="71" w:name="__Fieldmark__413_2693835526"/>
+      <w:bookmarkStart w:id="72" w:name="__Fieldmark__1172_3080693665"/>
+      <w:bookmarkStart w:id="73" w:name="__Fieldmark__3160_1585666245141"/>
+      <w:bookmarkStart w:id="74" w:name="__Fieldmark__384_1921254028141"/>
+      <w:bookmarkStart w:id="75" w:name="__Fieldmark__2918_1921254028141"/>
+      <w:bookmarkStart w:id="76" w:name="__Fieldmark__386_2821530281141"/>
+      <w:bookmarkStart w:id="77" w:name="__Fieldmark__475_210068352011"/>
+      <w:bookmarkStart w:id="78" w:name="__Fieldmark__5278_297777066411"/>
+      <w:bookmarkStart w:id="79" w:name="__Fieldmark__1915_157343631911"/>
+      <w:bookmarkStart w:id="80" w:name="__Fieldmark__455_3742610724141"/>
+      <w:bookmarkStart w:id="81" w:name="__Fieldmark__3187_4027006556141"/>
+      <w:bookmarkStart w:id="82" w:name="__Fieldmark__2314_3080693665"/>
+      <w:bookmarkStart w:id="83" w:name="__Fieldmark__437_1567828996"/>
+      <w:bookmarkStart w:id="84" w:name="__Fieldmark__2435_596711006"/>
       <w:bookmarkEnd w:id="70"/>
       <w:bookmarkEnd w:id="71"/>
       <w:bookmarkEnd w:id="72"/>
@@ -1001,13 +1084,24 @@
       <w:bookmarkEnd w:id="77"/>
       <w:bookmarkEnd w:id="78"/>
       <w:bookmarkEnd w:id="79"/>
+      <w:bookmarkEnd w:id="80"/>
+      <w:bookmarkEnd w:id="81"/>
+      <w:bookmarkEnd w:id="82"/>
+      <w:bookmarkEnd w:id="83"/>
+      <w:bookmarkEnd w:id="84"/>
       <w:r>
         <w:rPr>
           <w:rStyle w:val="DatistampaunioneEG"/>
           <w:sz w:val="24"/>
           <w:szCs w:val="24"/>
         </w:rPr>
-        <w:t xml:space="preserve"> Verbali esercitazioni antincendio.</w:t>
+        <w:t xml:space="preserve"> </w:t>
+      </w:r>
+      <w:r>
+        <w:rPr>
+          <w:rStyle w:val="DatistampaunioneEG"/>
+        </w:rPr>
+        <w:t>Copia del documento di identità e codice fiscale dei soggetti sopra indicati.</w:t>
       </w:r>
     </w:p>
     <w:p>
@@ -1035,9 +1129,9 @@
         <w:rPr/>
         <w:fldChar w:fldCharType="separate"/>
       </w:r>
-      <w:bookmarkStart w:id="80" w:name="__Fieldmark__2237_596711006"/>
-      <w:bookmarkStart w:id="81" w:name="__Fieldmark__2237_596711006"/>
-      <w:bookmarkEnd w:id="81"/>
+      <w:bookmarkStart w:id="85" w:name="__Fieldmark__70_3324825410"/>
+      <w:bookmarkStart w:id="86" w:name="__Fieldmark__70_3324825410"/>
+      <w:bookmarkEnd w:id="86"/>
       <w:r>
         <w:rPr/>
       </w:r>
@@ -1045,25 +1139,21 @@
         <w:rPr/>
         <w:fldChar w:fldCharType="end"/>
       </w:r>
-      <w:bookmarkStart w:id="82" w:name="__Fieldmark__263_1567828996"/>
-      <w:bookmarkStart w:id="83" w:name="__Fieldmark__2189_3080693665"/>
-      <w:bookmarkStart w:id="84" w:name="__Fieldmark__475_210068352012"/>
-      <w:bookmarkStart w:id="85" w:name="__Fieldmark__1195_3080693665"/>
-      <w:bookmarkStart w:id="86" w:name="__Fieldmark__5278_297777066412"/>
-      <w:bookmarkStart w:id="87" w:name="__Fieldmark__2918_1921254028142"/>
-      <w:bookmarkStart w:id="88" w:name="__Fieldmark__3160_1585666245142"/>
-      <w:bookmarkStart w:id="89" w:name="__Fieldmark__455_3742610724142"/>
-      <w:bookmarkStart w:id="90" w:name="__Fieldmark__384_1921254028142"/>
-      <w:bookmarkStart w:id="91" w:name="__Fieldmark__386_2821530281142"/>
-      <w:bookmarkStart w:id="92" w:name="__Fieldmark__3187_4027006556142"/>
-      <w:bookmarkStart w:id="93" w:name="__Fieldmark__1915_157343631912"/>
-      <w:bookmarkStart w:id="94" w:name="__Fieldmark__248_2693835526"/>
-      <w:bookmarkStart w:id="95" w:name="__Fieldmark__3519_1567828996"/>
-      <w:bookmarkEnd w:id="82"/>
-      <w:bookmarkEnd w:id="83"/>
-      <w:bookmarkEnd w:id="84"/>
-      <w:bookmarkEnd w:id="85"/>
-      <w:bookmarkEnd w:id="86"/>
+      <w:bookmarkStart w:id="87" w:name="__Fieldmark__3299_1567828996"/>
+      <w:bookmarkStart w:id="88" w:name="__Fieldmark__58_2693835526"/>
+      <w:bookmarkStart w:id="89" w:name="__Fieldmark__384_19212540281423"/>
+      <w:bookmarkStart w:id="90" w:name="__Fieldmark__3187_40270065561423"/>
+      <w:bookmarkStart w:id="91" w:name="__Fieldmark__2918_19212540281423"/>
+      <w:bookmarkStart w:id="92" w:name="__Fieldmark__386_28215302811423"/>
+      <w:bookmarkStart w:id="93" w:name="__Fieldmark__3160_15856662451423"/>
+      <w:bookmarkStart w:id="94" w:name="__Fieldmark__1915_1573436319123"/>
+      <w:bookmarkStart w:id="95" w:name="__Fieldmark__5278_2977770664123"/>
+      <w:bookmarkStart w:id="96" w:name="__Fieldmark__475_2100683520123"/>
+      <w:bookmarkStart w:id="97" w:name="__Fieldmark__1260_3080693665"/>
+      <w:bookmarkStart w:id="98" w:name="__Fieldmark__455_37426107241423"/>
+      <w:bookmarkStart w:id="99" w:name="__Fieldmark__2013_3080693665"/>
+      <w:bookmarkStart w:id="100" w:name="__Fieldmark__58_1567828996"/>
+      <w:bookmarkStart w:id="101" w:name="__Fieldmark__2002_596711006"/>
       <w:bookmarkEnd w:id="87"/>
       <w:bookmarkEnd w:id="88"/>
       <w:bookmarkEnd w:id="89"/>
@@ -1073,33 +1163,17 @@
       <w:bookmarkEnd w:id="93"/>
       <w:bookmarkEnd w:id="94"/>
       <w:bookmarkEnd w:id="95"/>
-      <w:r>
-        <w:rPr>
-          <w:rStyle w:val="DatistampaunioneEG"/>
-          <w:sz w:val="24"/>
-          <w:szCs w:val="24"/>
-        </w:rPr>
-        <w:t xml:space="preserve"> </w:t>
-      </w:r>
-      <w:r>
-        <w:rPr>
-          <w:rStyle w:val="DatistampaunioneEG"/>
-        </w:rPr>
-        <w:t xml:space="preserve">Documenti e atti da cui si evinca il soggetto individuato come </w:t>
-      </w:r>
-      <w:r>
-        <w:rPr>
-          <w:rStyle w:val="DatistampaunioneEG"/>
-          <w:b/>
-          <w:bCs/>
-        </w:rPr>
-        <w:t>datore di lavoro</w:t>
-      </w:r>
-      <w:r>
-        <w:rPr>
-          <w:rStyle w:val="DatistampaunioneEG"/>
-        </w:rPr>
-        <w:t xml:space="preserve"> ex decreto legislativo 81/08 dell’attività oggetto di sopralluogo.</w:t>
+      <w:bookmarkEnd w:id="96"/>
+      <w:bookmarkEnd w:id="97"/>
+      <w:bookmarkEnd w:id="98"/>
+      <w:bookmarkEnd w:id="99"/>
+      <w:bookmarkEnd w:id="100"/>
+      <w:bookmarkEnd w:id="101"/>
+      <w:r>
+        <w:rPr>
+          <w:rStyle w:val="DatistampaunioneEG"/>
+        </w:rPr>
+        <w:t xml:space="preserve"> Documento di valutazione del rischio (DVR).</w:t>
       </w:r>
     </w:p>
     <w:p>
@@ -1127,9 +1201,9 @@
         <w:rPr/>
         <w:fldChar w:fldCharType="separate"/>
       </w:r>
-      <w:bookmarkStart w:id="96" w:name="__Fieldmark__2287_596711006"/>
-      <w:bookmarkStart w:id="97" w:name="__Fieldmark__2287_596711006"/>
-      <w:bookmarkEnd w:id="97"/>
+      <w:bookmarkStart w:id="102" w:name="__Fieldmark__120_3324825410"/>
+      <w:bookmarkStart w:id="103" w:name="__Fieldmark__120_3324825410"/>
+      <w:bookmarkEnd w:id="103"/>
       <w:r>
         <w:rPr/>
       </w:r>
@@ -1137,26 +1211,21 @@
         <w:rPr/>
         <w:fldChar w:fldCharType="end"/>
       </w:r>
-      <w:bookmarkStart w:id="98" w:name="__Fieldmark__307_1567828996"/>
-      <w:bookmarkStart w:id="99" w:name="__Fieldmark__2231_3080693665"/>
-      <w:bookmarkStart w:id="100" w:name="__Fieldmark__2918_19212540281422"/>
-      <w:bookmarkStart w:id="101" w:name="__Fieldmark__1239_3080693665"/>
-      <w:bookmarkStart w:id="102" w:name="__Fieldmark__475_2100683520122"/>
-      <w:bookmarkStart w:id="103" w:name="__Fieldmark__3160_15856662451422"/>
-      <w:bookmarkStart w:id="104" w:name="__Fieldmark__455_37426107241422"/>
-      <w:bookmarkStart w:id="105" w:name="__Fieldmark__1915_1573436319122"/>
-      <w:bookmarkStart w:id="106" w:name="__Fieldmark__5278_2977770664122"/>
-      <w:bookmarkStart w:id="107" w:name="__Fieldmark__386_28215302811422"/>
-      <w:bookmarkStart w:id="108" w:name="__Fieldmark__384_19212540281422"/>
-      <w:bookmarkStart w:id="109" w:name="__Fieldmark__3187_40270065561422"/>
-      <w:bookmarkStart w:id="110" w:name="__Fieldmark__289_2693835526"/>
-      <w:bookmarkStart w:id="111" w:name="__Fieldmark__3566_1567828996"/>
-      <w:bookmarkEnd w:id="98"/>
-      <w:bookmarkEnd w:id="99"/>
-      <w:bookmarkEnd w:id="100"/>
-      <w:bookmarkEnd w:id="101"/>
-      <w:bookmarkEnd w:id="102"/>
-      <w:bookmarkEnd w:id="103"/>
+      <w:bookmarkStart w:id="104" w:name="__Fieldmark__3343_1567828996"/>
+      <w:bookmarkStart w:id="105" w:name="__Fieldmark__96_2693835526"/>
+      <w:bookmarkStart w:id="106" w:name="__Fieldmark__475_21006835201233"/>
+      <w:bookmarkStart w:id="107" w:name="__Fieldmark__2918_192125402814233"/>
+      <w:bookmarkStart w:id="108" w:name="__Fieldmark__3187_402700655614233"/>
+      <w:bookmarkStart w:id="109" w:name="__Fieldmark__384_192125402814233"/>
+      <w:bookmarkStart w:id="110" w:name="__Fieldmark__3160_158566624514233"/>
+      <w:bookmarkStart w:id="111" w:name="__Fieldmark__386_282153028114233"/>
+      <w:bookmarkStart w:id="112" w:name="__Fieldmark__5278_29777706641233"/>
+      <w:bookmarkStart w:id="113" w:name="__Fieldmark__455_374261072414233"/>
+      <w:bookmarkStart w:id="114" w:name="__Fieldmark__1334_3080693665"/>
+      <w:bookmarkStart w:id="115" w:name="__Fieldmark__1915_15734363191233"/>
+      <w:bookmarkStart w:id="116" w:name="__Fieldmark__2048_3080693665"/>
+      <w:bookmarkStart w:id="117" w:name="__Fieldmark__99_1567828996"/>
+      <w:bookmarkStart w:id="118" w:name="__Fieldmark__2049_596711006"/>
       <w:bookmarkEnd w:id="104"/>
       <w:bookmarkEnd w:id="105"/>
       <w:bookmarkEnd w:id="106"/>
@@ -1165,33 +1234,18 @@
       <w:bookmarkEnd w:id="109"/>
       <w:bookmarkEnd w:id="110"/>
       <w:bookmarkEnd w:id="111"/>
-      <w:r>
-        <w:rPr>
-          <w:rStyle w:val="DatistampaunioneEG"/>
-          <w:sz w:val="24"/>
-          <w:szCs w:val="24"/>
-        </w:rPr>
-        <w:t xml:space="preserve"> </w:t>
-      </w:r>
-      <w:r>
-        <w:rPr>
-          <w:rStyle w:val="DatistampaunioneEG"/>
-        </w:rPr>
-        <w:t xml:space="preserve">Documenti ed atti da cui si evinca il soggetto designato come </w:t>
-      </w:r>
-      <w:r>
-        <w:rPr>
-          <w:rStyle w:val="DatistampaunioneEG"/>
-          <w:b/>
-          <w:bCs/>
-        </w:rPr>
-        <w:t>dirigente</w:t>
-      </w:r>
-      <w:r>
-        <w:rPr>
-          <w:rStyle w:val="DatistampaunioneEG"/>
-        </w:rPr>
-        <w:t xml:space="preserve"> delegato dal datore di lavoro ex decreto legislativo 81/08 dell’attività oggetto di sopralluogo e relativa delega di funzioni.</w:t>
+      <w:bookmarkEnd w:id="112"/>
+      <w:bookmarkEnd w:id="113"/>
+      <w:bookmarkEnd w:id="114"/>
+      <w:bookmarkEnd w:id="115"/>
+      <w:bookmarkEnd w:id="116"/>
+      <w:bookmarkEnd w:id="117"/>
+      <w:bookmarkEnd w:id="118"/>
+      <w:r>
+        <w:rPr>
+          <w:rStyle w:val="DatistampaunioneEG"/>
+        </w:rPr>
+        <w:t xml:space="preserve"> Piano di emergenza.</w:t>
       </w:r>
     </w:p>
     <w:p>
@@ -1219,9 +1273,9 @@
         <w:rPr/>
         <w:fldChar w:fldCharType="separate"/>
       </w:r>
-      <w:bookmarkStart w:id="112" w:name="__Fieldmark__2337_596711006"/>
-      <w:bookmarkStart w:id="113" w:name="__Fieldmark__2337_596711006"/>
-      <w:bookmarkEnd w:id="113"/>
+      <w:bookmarkStart w:id="119" w:name="__Fieldmark__170_3324825410"/>
+      <w:bookmarkStart w:id="120" w:name="__Fieldmark__170_3324825410"/>
+      <w:bookmarkEnd w:id="120"/>
       <w:r>
         <w:rPr/>
       </w:r>
@@ -1229,27 +1283,21 @@
         <w:rPr/>
         <w:fldChar w:fldCharType="end"/>
       </w:r>
-      <w:bookmarkStart w:id="114" w:name="__Fieldmark__351_1567828996"/>
-      <w:bookmarkStart w:id="115" w:name="__Fieldmark__2274_3080693665"/>
-      <w:bookmarkStart w:id="116" w:name="__Fieldmark__5278_29777706641"/>
-      <w:bookmarkStart w:id="117" w:name="__Fieldmark__1151_3080693665"/>
-      <w:bookmarkStart w:id="118" w:name="__Fieldmark__384_192125402814"/>
-      <w:bookmarkStart w:id="119" w:name="__Fieldmark__1915_15734363191"/>
-      <w:bookmarkStart w:id="120" w:name="__Fieldmark__3187_402700655614"/>
-      <w:bookmarkStart w:id="121" w:name="__Fieldmark__3160_158566624514"/>
-      <w:bookmarkStart w:id="122" w:name="__Fieldmark__2918_192125402814"/>
-      <w:bookmarkStart w:id="123" w:name="__Fieldmark__386_282153028114"/>
-      <w:bookmarkStart w:id="124" w:name="__Fieldmark__455_374261072414"/>
-      <w:bookmarkStart w:id="125" w:name="__Fieldmark__475_21006835201"/>
-      <w:bookmarkStart w:id="126" w:name="__Fieldmark__330_2693835526"/>
-      <w:bookmarkStart w:id="127" w:name="__Fieldmark__3613_1567828996"/>
-      <w:bookmarkEnd w:id="114"/>
-      <w:bookmarkEnd w:id="115"/>
-      <w:bookmarkEnd w:id="116"/>
-      <w:bookmarkEnd w:id="117"/>
-      <w:bookmarkEnd w:id="118"/>
-      <w:bookmarkEnd w:id="119"/>
-      <w:bookmarkEnd w:id="120"/>
+      <w:bookmarkStart w:id="121" w:name="__Fieldmark__3387_1567828996"/>
+      <w:bookmarkStart w:id="122" w:name="__Fieldmark__134_2693835526"/>
+      <w:bookmarkStart w:id="123" w:name="__Fieldmark__3187_402700655614234"/>
+      <w:bookmarkStart w:id="124" w:name="__Fieldmark__384_192125402814234"/>
+      <w:bookmarkStart w:id="125" w:name="__Fieldmark__2918_192125402814234"/>
+      <w:bookmarkStart w:id="126" w:name="__Fieldmark__455_374261072414234"/>
+      <w:bookmarkStart w:id="127" w:name="__Fieldmark__475_21006835201234"/>
+      <w:bookmarkStart w:id="128" w:name="__Fieldmark__3160_158566624514234"/>
+      <w:bookmarkStart w:id="129" w:name="__Fieldmark__1915_15734363191234"/>
+      <w:bookmarkStart w:id="130" w:name="__Fieldmark__5278_29777706641234"/>
+      <w:bookmarkStart w:id="131" w:name="__Fieldmark__386_282153028114234"/>
+      <w:bookmarkStart w:id="132" w:name="__Fieldmark__1344_3080693665"/>
+      <w:bookmarkStart w:id="133" w:name="__Fieldmark__2083_3080693665"/>
+      <w:bookmarkStart w:id="134" w:name="__Fieldmark__140_1567828996"/>
+      <w:bookmarkStart w:id="135" w:name="__Fieldmark__2096_596711006"/>
       <w:bookmarkEnd w:id="121"/>
       <w:bookmarkEnd w:id="122"/>
       <w:bookmarkEnd w:id="123"/>
@@ -1257,35 +1305,19 @@
       <w:bookmarkEnd w:id="125"/>
       <w:bookmarkEnd w:id="126"/>
       <w:bookmarkEnd w:id="127"/>
-      <w:r>
-        <w:rPr>
-          <w:rStyle w:val="DatistampaunioneEG"/>
-          <w:sz w:val="24"/>
-          <w:szCs w:val="24"/>
-        </w:rPr>
-        <w:t xml:space="preserve"> </w:t>
-      </w:r>
-      <w:r>
-        <w:rPr>
-          <w:rStyle w:val="DatistampaunioneEG"/>
-        </w:rPr>
-        <w:t xml:space="preserve">Documenti e atti da cui si evinca il soggetto che, in ragione delle competenze professionali e dei poteri gerarchici e funzionali adeguati alla natura dell’incarico conferitogli, sia individuato come </w:t>
-      </w:r>
-      <w:r>
-        <w:rPr>
-          <w:rStyle w:val="DatistampaunioneEG"/>
-          <w:b/>
-          <w:bCs/>
-          <w:i w:val="false"/>
-          <w:iCs w:val="false"/>
-        </w:rPr>
-        <w:t>responsabile degli aspetti strutturali</w:t>
-      </w:r>
-      <w:r>
-        <w:rPr>
-          <w:rStyle w:val="DatistampaunioneEG"/>
-        </w:rPr>
-        <w:t xml:space="preserve"> della sicurezza antincendio dell’attività oggetto di sopralluogo.</w:t>
+      <w:bookmarkEnd w:id="128"/>
+      <w:bookmarkEnd w:id="129"/>
+      <w:bookmarkEnd w:id="130"/>
+      <w:bookmarkEnd w:id="131"/>
+      <w:bookmarkEnd w:id="132"/>
+      <w:bookmarkEnd w:id="133"/>
+      <w:bookmarkEnd w:id="134"/>
+      <w:bookmarkEnd w:id="135"/>
+      <w:r>
+        <w:rPr>
+          <w:rStyle w:val="DatistampaunioneEG"/>
+        </w:rPr>
+        <w:t xml:space="preserve"> Documento unico di valutazione dei rischi da interferenza (DUVRI).</w:t>
       </w:r>
     </w:p>
     <w:p>
@@ -1313,9 +1345,9 @@
         <w:rPr/>
         <w:fldChar w:fldCharType="separate"/>
       </w:r>
-      <w:bookmarkStart w:id="128" w:name="__Fieldmark__2387_596711006"/>
-      <w:bookmarkStart w:id="129" w:name="__Fieldmark__2387_596711006"/>
-      <w:bookmarkEnd w:id="129"/>
+      <w:bookmarkStart w:id="136" w:name="__Fieldmark__220_3324825410"/>
+      <w:bookmarkStart w:id="137" w:name="__Fieldmark__220_3324825410"/>
+      <w:bookmarkEnd w:id="137"/>
       <w:r>
         <w:rPr/>
       </w:r>
@@ -1323,47 +1355,41 @@
         <w:rPr/>
         <w:fldChar w:fldCharType="end"/>
       </w:r>
-      <w:bookmarkStart w:id="130" w:name="__Fieldmark__395_1567828996"/>
-      <w:bookmarkStart w:id="131" w:name="__Fieldmark__2392_3080693665"/>
-      <w:bookmarkStart w:id="132" w:name="__Fieldmark__5278_297777066413"/>
-      <w:bookmarkStart w:id="133" w:name="__Fieldmark__1151_30806936651"/>
-      <w:bookmarkStart w:id="134" w:name="__Fieldmark__384_1921254028143"/>
-      <w:bookmarkStart w:id="135" w:name="__Fieldmark__1915_157343631913"/>
-      <w:bookmarkStart w:id="136" w:name="__Fieldmark__3187_4027006556143"/>
-      <w:bookmarkStart w:id="137" w:name="__Fieldmark__3160_1585666245143"/>
-      <w:bookmarkStart w:id="138" w:name="__Fieldmark__2918_1921254028143"/>
-      <w:bookmarkStart w:id="139" w:name="__Fieldmark__386_2821530281143"/>
-      <w:bookmarkStart w:id="140" w:name="__Fieldmark__455_3742610724143"/>
-      <w:bookmarkStart w:id="141" w:name="__Fieldmark__475_210068352013"/>
-      <w:bookmarkStart w:id="142" w:name="__Fieldmark__371_2693835526"/>
-      <w:bookmarkStart w:id="143" w:name="__Fieldmark__3660_1567828996"/>
-      <w:bookmarkEnd w:id="130"/>
-      <w:bookmarkEnd w:id="131"/>
-      <w:bookmarkEnd w:id="132"/>
-      <w:bookmarkEnd w:id="133"/>
-      <w:bookmarkEnd w:id="134"/>
-      <w:bookmarkEnd w:id="135"/>
-      <w:bookmarkEnd w:id="136"/>
-      <w:bookmarkEnd w:id="137"/>
+      <w:bookmarkStart w:id="138" w:name="__Fieldmark__3431_1567828996"/>
+      <w:bookmarkStart w:id="139" w:name="__Fieldmark__172_2693835526"/>
+      <w:bookmarkStart w:id="140" w:name="__Fieldmark__5278_297777066412341"/>
+      <w:bookmarkStart w:id="141" w:name="__Fieldmark__1915_157343631912341"/>
+      <w:bookmarkStart w:id="142" w:name="__Fieldmark__386_2821530281142341"/>
+      <w:bookmarkStart w:id="143" w:name="__Fieldmark__3160_1585666245142341"/>
+      <w:bookmarkStart w:id="144" w:name="__Fieldmark__384_1921254028142341"/>
+      <w:bookmarkStart w:id="145" w:name="__Fieldmark__455_3742610724142341"/>
+      <w:bookmarkStart w:id="146" w:name="__Fieldmark__2918_1921254028142341"/>
+      <w:bookmarkStart w:id="147" w:name="__Fieldmark__475_210068352012341"/>
+      <w:bookmarkStart w:id="148" w:name="__Fieldmark__1447_3080693665"/>
+      <w:bookmarkStart w:id="149" w:name="__Fieldmark__3187_4027006556142341"/>
+      <w:bookmarkStart w:id="150" w:name="__Fieldmark__2118_3080693665"/>
+      <w:bookmarkStart w:id="151" w:name="__Fieldmark__181_1567828996"/>
+      <w:bookmarkStart w:id="152" w:name="__Fieldmark__2143_596711006"/>
       <w:bookmarkEnd w:id="138"/>
       <w:bookmarkEnd w:id="139"/>
       <w:bookmarkEnd w:id="140"/>
       <w:bookmarkEnd w:id="141"/>
       <w:bookmarkEnd w:id="142"/>
       <w:bookmarkEnd w:id="143"/>
-      <w:r>
-        <w:rPr>
-          <w:rStyle w:val="DatistampaunioneEG"/>
-          <w:sz w:val="24"/>
-          <w:szCs w:val="24"/>
-        </w:rPr>
-        <w:t xml:space="preserve"> </w:t>
-      </w:r>
-      <w:r>
-        <w:rPr>
-          <w:rStyle w:val="DatistampaunioneEG"/>
-        </w:rPr>
-        <w:t>Documenti e atti da cui si evinca la designazione dell’amministratore del condominio.</w:t>
+      <w:bookmarkEnd w:id="144"/>
+      <w:bookmarkEnd w:id="145"/>
+      <w:bookmarkEnd w:id="146"/>
+      <w:bookmarkEnd w:id="147"/>
+      <w:bookmarkEnd w:id="148"/>
+      <w:bookmarkEnd w:id="149"/>
+      <w:bookmarkEnd w:id="150"/>
+      <w:bookmarkEnd w:id="151"/>
+      <w:bookmarkEnd w:id="152"/>
+      <w:r>
+        <w:rPr>
+          <w:rStyle w:val="DatistampaunioneEG"/>
+        </w:rPr>
+        <w:t xml:space="preserve"> Designazione addetti squadra antincendio, relativa attestazione formazione e idoneità antincendio.</w:t>
       </w:r>
     </w:p>
     <w:p>
@@ -1384,64 +1410,72 @@
         </w:fldChar>
       </w:r>
       <w:r>
-        <w:rPr/>
+        <w:rPr>
+          <w:sz w:val="24"/>
+          <w:szCs w:val="24"/>
+        </w:rPr>
         <w:instrText xml:space="preserve"> FORMCHECKBOX </w:instrText>
       </w:r>
       <w:r>
-        <w:rPr/>
+        <w:rPr>
+          <w:sz w:val="24"/>
+          <w:szCs w:val="24"/>
+        </w:rPr>
         <w:fldChar w:fldCharType="separate"/>
       </w:r>
-      <w:bookmarkStart w:id="144" w:name="__Fieldmark__2435_596711006"/>
-      <w:bookmarkStart w:id="145" w:name="__Fieldmark__2435_596711006"/>
-      <w:bookmarkEnd w:id="145"/>
-      <w:r>
-        <w:rPr/>
-      </w:r>
-      <w:r>
-        <w:rPr/>
+      <w:bookmarkStart w:id="153" w:name="__Fieldmark__270_3324825410"/>
+      <w:bookmarkStart w:id="154" w:name="__Fieldmark__270_3324825410"/>
+      <w:bookmarkEnd w:id="154"/>
+      <w:r>
+        <w:rPr>
+          <w:sz w:val="24"/>
+          <w:szCs w:val="24"/>
+        </w:rPr>
+      </w:r>
+      <w:r>
+        <w:rPr>
+          <w:sz w:val="24"/>
+          <w:szCs w:val="24"/>
+        </w:rPr>
         <w:fldChar w:fldCharType="end"/>
       </w:r>
-      <w:bookmarkStart w:id="146" w:name="__Fieldmark__437_1567828996"/>
-      <w:bookmarkStart w:id="147" w:name="__Fieldmark__2314_3080693665"/>
-      <w:bookmarkStart w:id="148" w:name="__Fieldmark__3187_4027006556141"/>
-      <w:bookmarkStart w:id="149" w:name="__Fieldmark__455_3742610724141"/>
-      <w:bookmarkStart w:id="150" w:name="__Fieldmark__1915_157343631911"/>
-      <w:bookmarkStart w:id="151" w:name="__Fieldmark__5278_297777066411"/>
-      <w:bookmarkStart w:id="152" w:name="__Fieldmark__475_210068352011"/>
-      <w:bookmarkStart w:id="153" w:name="__Fieldmark__386_2821530281141"/>
-      <w:bookmarkStart w:id="154" w:name="__Fieldmark__2918_1921254028141"/>
-      <w:bookmarkStart w:id="155" w:name="__Fieldmark__384_1921254028141"/>
-      <w:bookmarkStart w:id="156" w:name="__Fieldmark__3160_1585666245141"/>
-      <w:bookmarkStart w:id="157" w:name="__Fieldmark__1172_3080693665"/>
-      <w:bookmarkStart w:id="158" w:name="__Fieldmark__413_2693835526"/>
-      <w:bookmarkStart w:id="159" w:name="__Fieldmark__3705_1567828996"/>
-      <w:bookmarkEnd w:id="146"/>
-      <w:bookmarkEnd w:id="147"/>
-      <w:bookmarkEnd w:id="148"/>
-      <w:bookmarkEnd w:id="149"/>
-      <w:bookmarkEnd w:id="150"/>
-      <w:bookmarkEnd w:id="151"/>
-      <w:bookmarkEnd w:id="152"/>
-      <w:bookmarkEnd w:id="153"/>
-      <w:bookmarkEnd w:id="154"/>
+      <w:bookmarkStart w:id="155" w:name="__Fieldmark__3475_1567828996"/>
+      <w:bookmarkStart w:id="156" w:name="__Fieldmark__210_2693835526"/>
+      <w:bookmarkStart w:id="157" w:name="__Fieldmark__3187_40270065561423411"/>
+      <w:bookmarkStart w:id="158" w:name="__Fieldmark__5278_2977770664123411"/>
+      <w:bookmarkStart w:id="159" w:name="__Fieldmark__1915_1573436319123411"/>
+      <w:bookmarkStart w:id="160" w:name="__Fieldmark__386_28215302811423411"/>
+      <w:bookmarkStart w:id="161" w:name="__Fieldmark__3160_15856662451423411"/>
+      <w:bookmarkStart w:id="162" w:name="__Fieldmark__384_19212540281423411"/>
+      <w:bookmarkStart w:id="163" w:name="__Fieldmark__455_37426107241423411"/>
+      <w:bookmarkStart w:id="164" w:name="__Fieldmark__2918_19212540281423411"/>
+      <w:bookmarkStart w:id="165" w:name="__Fieldmark__475_2100683520123411"/>
+      <w:bookmarkStart w:id="166" w:name="__Fieldmark__1468_3080693665"/>
+      <w:bookmarkStart w:id="167" w:name="__Fieldmark__2153_3080693665"/>
+      <w:bookmarkStart w:id="168" w:name="__Fieldmark__222_1567828996"/>
+      <w:bookmarkStart w:id="169" w:name="__Fieldmark__2190_596711006"/>
       <w:bookmarkEnd w:id="155"/>
       <w:bookmarkEnd w:id="156"/>
       <w:bookmarkEnd w:id="157"/>
       <w:bookmarkEnd w:id="158"/>
       <w:bookmarkEnd w:id="159"/>
+      <w:bookmarkEnd w:id="160"/>
+      <w:bookmarkEnd w:id="161"/>
+      <w:bookmarkEnd w:id="162"/>
+      <w:bookmarkEnd w:id="163"/>
+      <w:bookmarkEnd w:id="164"/>
+      <w:bookmarkEnd w:id="165"/>
+      <w:bookmarkEnd w:id="166"/>
+      <w:bookmarkEnd w:id="167"/>
+      <w:bookmarkEnd w:id="168"/>
+      <w:bookmarkEnd w:id="169"/>
       <w:r>
         <w:rPr>
           <w:rStyle w:val="DatistampaunioneEG"/>
           <w:sz w:val="24"/>
           <w:szCs w:val="24"/>
         </w:rPr>
-        <w:t xml:space="preserve"> </w:t>
-      </w:r>
-      <w:r>
-        <w:rPr>
-          <w:rStyle w:val="DatistampaunioneEG"/>
-        </w:rPr>
-        <w:t>Copia del documento di identità e codice fiscale dei soggetti sopra indicati.</w:t>
+        <w:t xml:space="preserve"> Verbali esercitazioni antincendio.</w:t>
       </w:r>
     </w:p>
     <w:tbl>
@@ -1645,7 +1679,7 @@
     </w:r>
     <w:r>
       <w:rPr/>
-      <w:t>PG10_REG.docx</w:t>
+      <w:t>758_1PG10.docx</w:t>
     </w:r>
     <w:r>
       <w:rPr/>
@@ -1937,7 +1971,7 @@
     <w:pPr>
       <w:widowControl/>
       <w:suppressAutoHyphens w:val="true"/>
-      <w:overflowPunct w:val="true"/>
+      <w:overflowPunct w:val="false"/>
       <w:bidi w:val="0"/>
       <w:spacing w:before="0" w:after="0"/>
       <w:jc w:val="left"/>

</xml_diff>